<commit_message>
fix fe tugas saya
</commit_message>
<xml_diff>
--- a/storage/template_memo.docx
+++ b/storage/template_memo.docx
@@ -40,14 +40,12 @@
                 <w:szCs w:val="24"/>
               </w:rPr>
             </w:pPr>
-            <w:bookmarkStart w:id="0" w:name="_GoBack"/>
             <w:r>
               <w:rPr>
                 <w:rFonts w:ascii="Tahoma" w:hAnsi="Tahoma" w:cs="Tahoma"/>
                 <w:noProof/>
                 <w:sz w:val="22"/>
                 <w:szCs w:val="24"/>
-                <w:lang w:val="en-US" w:eastAsia="en-US"/>
               </w:rPr>
               <w:drawing>
                 <wp:anchor distT="0" distB="0" distL="114300" distR="114300" simplePos="0" relativeHeight="251664384" behindDoc="0" locked="0" layoutInCell="1" allowOverlap="0" wp14:anchorId="617A12BE" wp14:editId="611EF185">
@@ -144,7 +142,6 @@
                 <w:rFonts w:ascii="Tahoma" w:hAnsi="Tahoma" w:cs="Tahoma"/>
                 <w:sz w:val="22"/>
                 <w:szCs w:val="24"/>
-                <w:lang w:eastAsia="en-US"/>
               </w:rPr>
             </w:pPr>
             <w:r>
@@ -244,7 +241,6 @@
                 <w:rFonts w:ascii="Tahoma" w:hAnsi="Tahoma" w:cs="Tahoma"/>
                 <w:sz w:val="22"/>
                 <w:szCs w:val="24"/>
-                <w:lang w:eastAsia="en-US"/>
               </w:rPr>
             </w:pPr>
             <w:proofErr w:type="spellStart"/>
@@ -253,7 +249,6 @@
                 <w:rFonts w:ascii="Tahoma" w:hAnsi="Tahoma" w:cs="Tahoma"/>
                 <w:sz w:val="22"/>
                 <w:szCs w:val="24"/>
-                <w:lang w:eastAsia="en-US"/>
               </w:rPr>
               <w:t>Terbitan</w:t>
             </w:r>
@@ -263,7 +258,6 @@
                 <w:rFonts w:ascii="Tahoma" w:hAnsi="Tahoma" w:cs="Tahoma"/>
                 <w:sz w:val="22"/>
                 <w:szCs w:val="24"/>
-                <w:lang w:eastAsia="en-US"/>
               </w:rPr>
               <w:t>/</w:t>
             </w:r>
@@ -273,7 +267,6 @@
                 <w:rFonts w:ascii="Tahoma" w:hAnsi="Tahoma" w:cs="Tahoma"/>
                 <w:sz w:val="22"/>
                 <w:szCs w:val="24"/>
-                <w:lang w:eastAsia="en-US"/>
               </w:rPr>
               <w:t>tgl</w:t>
             </w:r>
@@ -283,7 +276,6 @@
                 <w:rFonts w:ascii="Tahoma" w:hAnsi="Tahoma" w:cs="Tahoma"/>
                 <w:sz w:val="22"/>
                 <w:szCs w:val="24"/>
-                <w:lang w:eastAsia="en-US"/>
               </w:rPr>
               <w:t xml:space="preserve"> </w:t>
             </w:r>
@@ -293,7 +285,6 @@
                 <w:rFonts w:ascii="Tahoma" w:hAnsi="Tahoma" w:cs="Tahoma"/>
                 <w:sz w:val="22"/>
                 <w:szCs w:val="24"/>
-                <w:lang w:eastAsia="en-US"/>
               </w:rPr>
               <w:t>Revisi</w:t>
             </w:r>
@@ -303,7 +294,6 @@
                 <w:rFonts w:ascii="Tahoma" w:hAnsi="Tahoma" w:cs="Tahoma"/>
                 <w:sz w:val="22"/>
                 <w:szCs w:val="24"/>
-                <w:lang w:eastAsia="en-US"/>
               </w:rPr>
               <w:t>/</w:t>
             </w:r>
@@ -313,7 +303,6 @@
                 <w:rFonts w:ascii="Tahoma" w:hAnsi="Tahoma" w:cs="Tahoma"/>
                 <w:sz w:val="22"/>
                 <w:szCs w:val="24"/>
-                <w:lang w:eastAsia="en-US"/>
               </w:rPr>
               <w:t>tgl</w:t>
             </w:r>
@@ -360,7 +349,6 @@
                 <w:rFonts w:ascii="Tahoma" w:hAnsi="Tahoma" w:cs="Tahoma"/>
                 <w:sz w:val="22"/>
                 <w:szCs w:val="24"/>
-                <w:lang w:eastAsia="en-US"/>
               </w:rPr>
             </w:pPr>
             <w:r>
@@ -404,7 +392,6 @@
                 <w:rFonts w:ascii="Tahoma" w:hAnsi="Tahoma" w:cs="Tahoma"/>
                 <w:sz w:val="22"/>
                 <w:szCs w:val="24"/>
-                <w:lang w:eastAsia="en-US"/>
               </w:rPr>
             </w:pPr>
             <w:r>
@@ -413,33 +400,7 @@
                 <w:sz w:val="22"/>
                 <w:szCs w:val="24"/>
               </w:rPr>
-              <w:t xml:space="preserve">: </w:t>
-            </w:r>
-            <w:r>
-              <w:rPr>
-                <w:rFonts w:ascii="Tahoma" w:hAnsi="Tahoma" w:cs="Tahoma"/>
-                <w:sz w:val="22"/>
-                <w:szCs w:val="24"/>
-                <w:lang w:eastAsia="en-US"/>
-              </w:rPr>
-              <w:t>2</w:t>
-            </w:r>
-            <w:r>
-              <w:rPr>
-                <w:rFonts w:ascii="Tahoma" w:hAnsi="Tahoma" w:cs="Tahoma"/>
-                <w:sz w:val="22"/>
-                <w:szCs w:val="24"/>
-              </w:rPr>
-              <w:t>/</w:t>
-            </w:r>
-            <w:r>
-              <w:rPr>
-                <w:rFonts w:ascii="Tahoma" w:hAnsi="Tahoma" w:cs="Tahoma"/>
-                <w:sz w:val="22"/>
-                <w:szCs w:val="24"/>
-                <w:lang w:eastAsia="en-US"/>
-              </w:rPr>
-              <w:t>0</w:t>
+              <w:t>: 2/0</w:t>
             </w:r>
           </w:p>
           <w:p>
@@ -448,7 +409,6 @@
                 <w:rFonts w:ascii="Tahoma" w:hAnsi="Tahoma" w:cs="Tahoma"/>
                 <w:sz w:val="22"/>
                 <w:szCs w:val="24"/>
-                <w:lang w:eastAsia="en-US"/>
               </w:rPr>
             </w:pPr>
             <w:r>
@@ -456,7 +416,6 @@
                 <w:rFonts w:ascii="Tahoma" w:hAnsi="Tahoma" w:cs="Tahoma"/>
                 <w:sz w:val="22"/>
                 <w:szCs w:val="24"/>
-                <w:lang w:eastAsia="en-US"/>
               </w:rPr>
               <w:t xml:space="preserve">: 11 </w:t>
             </w:r>
@@ -466,7 +425,6 @@
                 <w:rFonts w:ascii="Tahoma" w:hAnsi="Tahoma" w:cs="Tahoma"/>
                 <w:sz w:val="22"/>
                 <w:szCs w:val="24"/>
-                <w:lang w:eastAsia="en-US"/>
               </w:rPr>
               <w:t>Juli</w:t>
             </w:r>
@@ -476,7 +434,6 @@
                 <w:rFonts w:ascii="Tahoma" w:hAnsi="Tahoma" w:cs="Tahoma"/>
                 <w:sz w:val="22"/>
                 <w:szCs w:val="24"/>
-                <w:lang w:eastAsia="en-US"/>
               </w:rPr>
               <w:t xml:space="preserve"> 2014</w:t>
             </w:r>
@@ -487,7 +444,6 @@
                 <w:rFonts w:ascii="Tahoma" w:hAnsi="Tahoma" w:cs="Tahoma"/>
                 <w:sz w:val="22"/>
                 <w:szCs w:val="24"/>
-                <w:lang w:eastAsia="en-US"/>
               </w:rPr>
             </w:pPr>
             <w:r>
@@ -496,16 +452,7 @@
                 <w:sz w:val="22"/>
                 <w:szCs w:val="24"/>
               </w:rPr>
-              <w:t xml:space="preserve">: </w:t>
-            </w:r>
-            <w:r>
-              <w:rPr>
-                <w:rFonts w:ascii="Tahoma" w:hAnsi="Tahoma" w:cs="Tahoma"/>
-                <w:sz w:val="22"/>
-                <w:szCs w:val="24"/>
-                <w:lang w:eastAsia="en-US"/>
-              </w:rPr>
-              <w:t xml:space="preserve">11 </w:t>
+              <w:t xml:space="preserve">: 11 </w:t>
             </w:r>
             <w:proofErr w:type="spellStart"/>
             <w:r>
@@ -513,7 +460,6 @@
                 <w:rFonts w:ascii="Tahoma" w:hAnsi="Tahoma" w:cs="Tahoma"/>
                 <w:sz w:val="22"/>
                 <w:szCs w:val="24"/>
-                <w:lang w:eastAsia="en-US"/>
               </w:rPr>
               <w:t>Juli</w:t>
             </w:r>
@@ -523,7 +469,6 @@
                 <w:rFonts w:ascii="Tahoma" w:hAnsi="Tahoma" w:cs="Tahoma"/>
                 <w:sz w:val="22"/>
                 <w:szCs w:val="24"/>
-                <w:lang w:eastAsia="en-US"/>
               </w:rPr>
               <w:t xml:space="preserve"> 2014</w:t>
             </w:r>
@@ -557,7 +502,6 @@
               <w:rPr>
                 <w:rFonts w:ascii="Tahoma" w:hAnsi="Tahoma" w:cs="Tahoma"/>
                 <w:sz w:val="22"/>
-                <w:lang w:eastAsia="en-US"/>
               </w:rPr>
               <w:t xml:space="preserve"> </w:t>
             </w:r>
@@ -574,7 +518,6 @@
               <w:rPr>
                 <w:rFonts w:ascii="Tahoma" w:hAnsi="Tahoma" w:cs="Tahoma"/>
                 <w:sz w:val="22"/>
-                <w:lang w:eastAsia="en-US"/>
               </w:rPr>
               <w:t xml:space="preserve"> </w:t>
             </w:r>
@@ -582,14 +525,13 @@
               <w:rPr>
                 <w:rFonts w:ascii="Tahoma" w:hAnsi="Tahoma" w:cs="Tahoma"/>
                 <w:sz w:val="22"/>
-                <w:lang w:val="id-ID" w:eastAsia="en-US"/>
+                <w:lang w:val="id-ID"/>
               </w:rPr>
               <w:t>2</w:t>
             </w:r>
           </w:p>
         </w:tc>
       </w:tr>
-      <w:bookmarkEnd w:id="0"/>
       <w:tr>
         <w:tc>
           <w:tcPr>
@@ -655,7 +597,6 @@
                 <w:rFonts w:ascii="Tahoma" w:hAnsi="Tahoma" w:cs="Tahoma"/>
                 <w:sz w:val="22"/>
                 <w:szCs w:val="24"/>
-                <w:lang w:eastAsia="en-US"/>
               </w:rPr>
             </w:pPr>
             <w:proofErr w:type="spellStart"/>
@@ -664,7 +605,6 @@
                 <w:rFonts w:ascii="Tahoma" w:hAnsi="Tahoma" w:cs="Tahoma"/>
                 <w:sz w:val="22"/>
                 <w:szCs w:val="24"/>
-                <w:lang w:eastAsia="en-US"/>
               </w:rPr>
               <w:t>Disetujui</w:t>
             </w:r>
@@ -674,7 +614,6 @@
                 <w:rFonts w:ascii="Tahoma" w:hAnsi="Tahoma" w:cs="Tahoma"/>
                 <w:sz w:val="22"/>
                 <w:szCs w:val="24"/>
-                <w:lang w:eastAsia="en-US"/>
               </w:rPr>
               <w:t xml:space="preserve"> </w:t>
             </w:r>
@@ -684,7 +623,6 @@
                 <w:rFonts w:ascii="Tahoma" w:hAnsi="Tahoma" w:cs="Tahoma"/>
                 <w:sz w:val="22"/>
                 <w:szCs w:val="24"/>
-                <w:lang w:eastAsia="en-US"/>
               </w:rPr>
               <w:t>Manajer</w:t>
             </w:r>
@@ -694,7 +632,6 @@
                 <w:rFonts w:ascii="Tahoma" w:hAnsi="Tahoma" w:cs="Tahoma"/>
                 <w:sz w:val="22"/>
                 <w:szCs w:val="24"/>
-                <w:lang w:eastAsia="en-US"/>
               </w:rPr>
               <w:t xml:space="preserve"> </w:t>
             </w:r>
@@ -704,7 +641,6 @@
                 <w:rFonts w:ascii="Tahoma" w:hAnsi="Tahoma" w:cs="Tahoma"/>
                 <w:sz w:val="22"/>
                 <w:szCs w:val="24"/>
-                <w:lang w:eastAsia="en-US"/>
               </w:rPr>
               <w:t>Mutu</w:t>
             </w:r>
@@ -725,7 +661,6 @@
                 <w:rFonts w:ascii="Tahoma" w:hAnsi="Tahoma" w:cs="Tahoma"/>
                 <w:sz w:val="22"/>
                 <w:szCs w:val="24"/>
-                <w:lang w:eastAsia="en-US"/>
               </w:rPr>
             </w:pPr>
             <w:r>
@@ -733,7 +668,6 @@
                 <w:rFonts w:ascii="Tahoma" w:hAnsi="Tahoma" w:cs="Tahoma"/>
                 <w:sz w:val="22"/>
                 <w:szCs w:val="24"/>
-                <w:lang w:eastAsia="en-US"/>
               </w:rPr>
               <w:t>:</w:t>
             </w:r>
@@ -767,7 +701,7 @@
                 <w:rFonts w:ascii="Tahoma" w:hAnsi="Tahoma" w:cs="Tahoma"/>
                 <w:sz w:val="22"/>
                 <w:szCs w:val="24"/>
-                <w:lang w:val="id-ID" w:eastAsia="en-US"/>
+                <w:lang w:val="id-ID"/>
               </w:rPr>
             </w:pPr>
             <w:r>
@@ -841,7 +775,6 @@
           <w:rFonts w:ascii="Tahoma" w:hAnsi="Tahoma" w:cs="Tahoma"/>
           <w:b/>
           <w:noProof/>
-          <w:lang w:val="en-US" w:eastAsia="en-US"/>
         </w:rPr>
         <mc:AlternateContent>
           <mc:Choice Requires="wps">
@@ -927,6 +860,14 @@
                               <w:t>Teknis</w:t>
                             </w:r>
                             <w:proofErr w:type="spellEnd"/>
+                            <w:r>
+                              <w:t xml:space="preserve"> / </w:t>
+                            </w:r>
+                            <w:proofErr w:type="spellStart"/>
+                            <w:r>
+                              <w:t>Penyelia</w:t>
+                            </w:r>
+                            <w:proofErr w:type="spellEnd"/>
                           </w:p>
                           <w:p>
                             <w:pPr>
@@ -953,6 +894,126 @@
                             <w:r>
                               <w:tab/>
                               <w:t>:</w:t>
+                            </w:r>
+                          </w:p>
+                          <w:p>
+                            <w:pPr>
+                              <w:spacing w:after="120" w:line="360" w:lineRule="auto"/>
+                            </w:pPr>
+                            <w:r>
+                              <w:t>${</w:t>
+                            </w:r>
+                            <w:proofErr w:type="spellStart"/>
+                            <w:r>
+                              <w:t>penyelia</w:t>
+                            </w:r>
+                            <w:r>
+                              <w:t>_blok</w:t>
+                            </w:r>
+                            <w:proofErr w:type="spellEnd"/>
+                            <w:r>
+                              <w:t>}</w:t>
+                            </w:r>
+                          </w:p>
+                          <w:p>
+                            <w:pPr>
+                              <w:spacing w:after="120" w:line="360" w:lineRule="auto"/>
+                            </w:pPr>
+                            <w:r>
+                              <w:rPr>
+                                <w:sz w:val="20"/>
+                              </w:rPr>
+                              <w:t>${nama_tugas</w:t>
+                            </w:r>
+                            <w:r>
+                              <w:rPr>
+                                <w:sz w:val="20"/>
+                              </w:rPr>
+                              <w:t>4</w:t>
+                            </w:r>
+                            <w:r>
+                              <w:rPr>
+                                <w:sz w:val="20"/>
+                              </w:rPr>
+                              <w:t>} ${inisial_tugas</w:t>
+                            </w:r>
+                            <w:r>
+                              <w:rPr>
+                                <w:sz w:val="20"/>
+                              </w:rPr>
+                              <w:t>4</w:t>
+                            </w:r>
+                            <w:r>
+                              <w:rPr>
+                                <w:sz w:val="20"/>
+                              </w:rPr>
+                              <w:t>}</w:t>
+                            </w:r>
+                            <w:r>
+                              <w:rPr>
+                                <w:sz w:val="20"/>
+                              </w:rPr>
+                              <w:t xml:space="preserve">, </w:t>
+                            </w:r>
+                            <w:r>
+                              <w:rPr>
+                                <w:sz w:val="20"/>
+                              </w:rPr>
+                              <w:t>${</w:t>
+                            </w:r>
+                            <w:proofErr w:type="spellStart"/>
+                            <w:r>
+                              <w:rPr>
+                                <w:sz w:val="20"/>
+                              </w:rPr>
+                              <w:t>penyelia</w:t>
+                            </w:r>
+                            <w:proofErr w:type="spellEnd"/>
+                            <w:r>
+                              <w:rPr>
+                                <w:sz w:val="20"/>
+                              </w:rPr>
+                              <w:t>}</w:t>
+                            </w:r>
+                            <w:r>
+                              <w:rPr>
+                                <w:sz w:val="20"/>
+                              </w:rPr>
+                              <w:t xml:space="preserve">: </w:t>
+                            </w:r>
+                            <w:r>
+                              <w:rPr>
+                                <w:sz w:val="20"/>
+                              </w:rPr>
+                              <w:t>${pesan</w:t>
+                            </w:r>
+                            <w:r>
+                              <w:rPr>
+                                <w:sz w:val="20"/>
+                              </w:rPr>
+                              <w:t>3</w:t>
+                            </w:r>
+                            <w:r>
+                              <w:rPr>
+                                <w:sz w:val="20"/>
+                              </w:rPr>
+                              <w:t>}</w:t>
+                            </w:r>
+                          </w:p>
+                          <w:p>
+                            <w:r>
+                              <w:t>${/</w:t>
+                            </w:r>
+                            <w:proofErr w:type="spellStart"/>
+                            <w:r>
+                              <w:t>penyelia</w:t>
+                            </w:r>
+                            <w:r>
+                              <w:t>_blok</w:t>
+                            </w:r>
+                            <w:proofErr w:type="spellEnd"/>
+                            <w:r>
+                              <w:t>}</w:t>
                             </w:r>
                           </w:p>
                           <w:p/>
@@ -1014,6 +1075,14 @@
                         <w:t>Teknis</w:t>
                       </w:r>
                       <w:proofErr w:type="spellEnd"/>
+                      <w:r>
+                        <w:t xml:space="preserve"> / </w:t>
+                      </w:r>
+                      <w:proofErr w:type="spellStart"/>
+                      <w:r>
+                        <w:t>Penyelia</w:t>
+                      </w:r>
+                      <w:proofErr w:type="spellEnd"/>
                     </w:p>
                     <w:p>
                       <w:pPr>
@@ -1040,6 +1109,126 @@
                       <w:r>
                         <w:tab/>
                         <w:t>:</w:t>
+                      </w:r>
+                    </w:p>
+                    <w:p>
+                      <w:pPr>
+                        <w:spacing w:after="120" w:line="360" w:lineRule="auto"/>
+                      </w:pPr>
+                      <w:r>
+                        <w:t>${</w:t>
+                      </w:r>
+                      <w:proofErr w:type="spellStart"/>
+                      <w:r>
+                        <w:t>penyelia</w:t>
+                      </w:r>
+                      <w:r>
+                        <w:t>_blok</w:t>
+                      </w:r>
+                      <w:proofErr w:type="spellEnd"/>
+                      <w:r>
+                        <w:t>}</w:t>
+                      </w:r>
+                    </w:p>
+                    <w:p>
+                      <w:pPr>
+                        <w:spacing w:after="120" w:line="360" w:lineRule="auto"/>
+                      </w:pPr>
+                      <w:r>
+                        <w:rPr>
+                          <w:sz w:val="20"/>
+                        </w:rPr>
+                        <w:t>${nama_tugas</w:t>
+                      </w:r>
+                      <w:r>
+                        <w:rPr>
+                          <w:sz w:val="20"/>
+                        </w:rPr>
+                        <w:t>4</w:t>
+                      </w:r>
+                      <w:r>
+                        <w:rPr>
+                          <w:sz w:val="20"/>
+                        </w:rPr>
+                        <w:t>} ${inisial_tugas</w:t>
+                      </w:r>
+                      <w:r>
+                        <w:rPr>
+                          <w:sz w:val="20"/>
+                        </w:rPr>
+                        <w:t>4</w:t>
+                      </w:r>
+                      <w:r>
+                        <w:rPr>
+                          <w:sz w:val="20"/>
+                        </w:rPr>
+                        <w:t>}</w:t>
+                      </w:r>
+                      <w:r>
+                        <w:rPr>
+                          <w:sz w:val="20"/>
+                        </w:rPr>
+                        <w:t xml:space="preserve">, </w:t>
+                      </w:r>
+                      <w:r>
+                        <w:rPr>
+                          <w:sz w:val="20"/>
+                        </w:rPr>
+                        <w:t>${</w:t>
+                      </w:r>
+                      <w:proofErr w:type="spellStart"/>
+                      <w:r>
+                        <w:rPr>
+                          <w:sz w:val="20"/>
+                        </w:rPr>
+                        <w:t>penyelia</w:t>
+                      </w:r>
+                      <w:proofErr w:type="spellEnd"/>
+                      <w:r>
+                        <w:rPr>
+                          <w:sz w:val="20"/>
+                        </w:rPr>
+                        <w:t>}</w:t>
+                      </w:r>
+                      <w:r>
+                        <w:rPr>
+                          <w:sz w:val="20"/>
+                        </w:rPr>
+                        <w:t xml:space="preserve">: </w:t>
+                      </w:r>
+                      <w:r>
+                        <w:rPr>
+                          <w:sz w:val="20"/>
+                        </w:rPr>
+                        <w:t>${pesan</w:t>
+                      </w:r>
+                      <w:r>
+                        <w:rPr>
+                          <w:sz w:val="20"/>
+                        </w:rPr>
+                        <w:t>3</w:t>
+                      </w:r>
+                      <w:r>
+                        <w:rPr>
+                          <w:sz w:val="20"/>
+                        </w:rPr>
+                        <w:t>}</w:t>
+                      </w:r>
+                    </w:p>
+                    <w:p>
+                      <w:r>
+                        <w:t>${/</w:t>
+                      </w:r>
+                      <w:proofErr w:type="spellStart"/>
+                      <w:r>
+                        <w:t>penyelia</w:t>
+                      </w:r>
+                      <w:r>
+                        <w:t>_blok</w:t>
+                      </w:r>
+                      <w:proofErr w:type="spellEnd"/>
+                      <w:r>
+                        <w:t>}</w:t>
                       </w:r>
                     </w:p>
                     <w:p/>
@@ -1055,7 +1244,6 @@
           <w:rFonts w:ascii="Tahoma" w:hAnsi="Tahoma" w:cs="Tahoma"/>
           <w:b/>
           <w:noProof/>
-          <w:lang w:val="en-US" w:eastAsia="en-US"/>
         </w:rPr>
         <mc:AlternateContent>
           <mc:Choice Requires="wps">
@@ -1124,21 +1312,12 @@
                               <w:t>Teknis</w:t>
                             </w:r>
                             <w:proofErr w:type="spellEnd"/>
-                          </w:p>
-                          <w:p>
-                            <w:pPr>
-                              <w:spacing w:after="120" w:line="360" w:lineRule="auto"/>
-                            </w:pPr>
-                            <w:r>
-                              <w:t xml:space="preserve">FROM </w:t>
-                            </w:r>
-                            <w:r>
-                              <w:tab/>
-                              <w:t xml:space="preserve">: </w:t>
+                            <w:r>
+                              <w:t xml:space="preserve"> / </w:t>
                             </w:r>
                             <w:proofErr w:type="spellStart"/>
                             <w:r>
-                              <w:t>Analis</w:t>
+                              <w:t>Penyelia</w:t>
                             </w:r>
                             <w:proofErr w:type="spellEnd"/>
                           </w:p>
@@ -1147,29 +1326,163 @@
                               <w:spacing w:after="120" w:line="360" w:lineRule="auto"/>
                             </w:pPr>
                             <w:r>
-                              <w:t>HAL</w:t>
+                              <w:t xml:space="preserve">FROM </w:t>
                             </w:r>
                             <w:r>
                               <w:tab/>
-                            </w:r>
-                            <w:r>
-                              <w:tab/>
-                              <w:t>:</w:t>
-                            </w:r>
+                              <w:t xml:space="preserve">: </w:t>
+                            </w:r>
+                            <w:proofErr w:type="spellStart"/>
+                            <w:r>
+                              <w:t>Analis</w:t>
+                            </w:r>
+                            <w:proofErr w:type="spellEnd"/>
                           </w:p>
                           <w:p>
                             <w:pPr>
                               <w:spacing w:after="120" w:line="360" w:lineRule="auto"/>
                             </w:pPr>
                             <w:r>
-                              <w:t>CATATAN</w:t>
+                              <w:t>HAL</w:t>
+                            </w:r>
+                            <w:r>
+                              <w:tab/>
                             </w:r>
                             <w:r>
                               <w:tab/>
                               <w:t>:</w:t>
                             </w:r>
                           </w:p>
-                          <w:p/>
+                          <w:p>
+                            <w:pPr>
+                              <w:spacing w:after="120" w:line="360" w:lineRule="auto"/>
+                            </w:pPr>
+                            <w:r>
+                              <w:t>CATATAN</w:t>
+                            </w:r>
+                            <w:r>
+                              <w:tab/>
+                              <w:t>:</w:t>
+                            </w:r>
+                          </w:p>
+                          <w:p>
+                            <w:pPr>
+                              <w:spacing w:after="120" w:line="360" w:lineRule="auto"/>
+                            </w:pPr>
+                            <w:r>
+                              <w:t>${</w:t>
+                            </w:r>
+                            <w:proofErr w:type="spellStart"/>
+                            <w:r>
+                              <w:t>analis</w:t>
+                            </w:r>
+                            <w:r>
+                              <w:t>_blok</w:t>
+                            </w:r>
+                            <w:proofErr w:type="spellEnd"/>
+                            <w:r>
+                              <w:t>}</w:t>
+                            </w:r>
+                          </w:p>
+                          <w:p>
+                            <w:pPr>
+                              <w:spacing w:after="120" w:line="360" w:lineRule="auto"/>
+                            </w:pPr>
+                            <w:r>
+                              <w:rPr>
+                                <w:sz w:val="20"/>
+                              </w:rPr>
+                              <w:t>${nama_tugas</w:t>
+                            </w:r>
+                            <w:r>
+                              <w:rPr>
+                                <w:sz w:val="20"/>
+                              </w:rPr>
+                              <w:t>3</w:t>
+                            </w:r>
+                            <w:r>
+                              <w:rPr>
+                                <w:sz w:val="20"/>
+                              </w:rPr>
+                              <w:t>} ${inisial_tugas</w:t>
+                            </w:r>
+                            <w:r>
+                              <w:rPr>
+                                <w:sz w:val="20"/>
+                              </w:rPr>
+                              <w:t>3</w:t>
+                            </w:r>
+                            <w:r>
+                              <w:rPr>
+                                <w:sz w:val="20"/>
+                              </w:rPr>
+                              <w:t>}</w:t>
+                            </w:r>
+                            <w:r>
+                              <w:rPr>
+                                <w:sz w:val="20"/>
+                              </w:rPr>
+                              <w:t xml:space="preserve">, </w:t>
+                            </w:r>
+                            <w:r>
+                              <w:rPr>
+                                <w:sz w:val="20"/>
+                              </w:rPr>
+                              <w:t>${</w:t>
+                            </w:r>
+                            <w:r>
+                              <w:rPr>
+                                <w:sz w:val="20"/>
+                              </w:rPr>
+                              <w:t>analis2</w:t>
+                            </w:r>
+                            <w:r>
+                              <w:rPr>
+                                <w:sz w:val="20"/>
+                              </w:rPr>
+                              <w:t>}</w:t>
+                            </w:r>
+                            <w:r>
+                              <w:rPr>
+                                <w:sz w:val="20"/>
+                              </w:rPr>
+                              <w:t xml:space="preserve">: </w:t>
+                            </w:r>
+                            <w:r>
+                              <w:rPr>
+                                <w:sz w:val="20"/>
+                              </w:rPr>
+                              <w:t>${pesan</w:t>
+                            </w:r>
+                            <w:r>
+                              <w:rPr>
+                                <w:sz w:val="20"/>
+                              </w:rPr>
+                              <w:t>2</w:t>
+                            </w:r>
+                            <w:r>
+                              <w:rPr>
+                                <w:sz w:val="20"/>
+                              </w:rPr>
+                              <w:t>}</w:t>
+                            </w:r>
+                          </w:p>
+                          <w:p>
+                            <w:r>
+                              <w:t>${/</w:t>
+                            </w:r>
+                            <w:proofErr w:type="spellStart"/>
+                            <w:r>
+                              <w:t>analis</w:t>
+                            </w:r>
+                            <w:r>
+                              <w:t>_blok</w:t>
+                            </w:r>
+                            <w:proofErr w:type="spellEnd"/>
+                            <w:r>
+                              <w:t>}</w:t>
+                            </w:r>
+                          </w:p>
                         </w:txbxContent>
                       </wps:txbx>
                       <wps:bodyPr rot="0" vert="horz" wrap="square" lIns="91440" tIns="45720" rIns="91440" bIns="45720" anchor="t" anchorCtr="0" upright="1">
@@ -1211,21 +1524,12 @@
                         <w:t>Teknis</w:t>
                       </w:r>
                       <w:proofErr w:type="spellEnd"/>
-                    </w:p>
-                    <w:p>
-                      <w:pPr>
-                        <w:spacing w:after="120" w:line="360" w:lineRule="auto"/>
-                      </w:pPr>
-                      <w:r>
-                        <w:t xml:space="preserve">FROM </w:t>
-                      </w:r>
-                      <w:r>
-                        <w:tab/>
-                        <w:t xml:space="preserve">: </w:t>
+                      <w:r>
+                        <w:t xml:space="preserve"> / </w:t>
                       </w:r>
                       <w:proofErr w:type="spellStart"/>
                       <w:r>
-                        <w:t>Analis</w:t>
+                        <w:t>Penyelia</w:t>
                       </w:r>
                       <w:proofErr w:type="spellEnd"/>
                     </w:p>
@@ -1234,29 +1538,163 @@
                         <w:spacing w:after="120" w:line="360" w:lineRule="auto"/>
                       </w:pPr>
                       <w:r>
-                        <w:t>HAL</w:t>
+                        <w:t xml:space="preserve">FROM </w:t>
                       </w:r>
                       <w:r>
                         <w:tab/>
-                      </w:r>
-                      <w:r>
-                        <w:tab/>
-                        <w:t>:</w:t>
-                      </w:r>
+                        <w:t xml:space="preserve">: </w:t>
+                      </w:r>
+                      <w:proofErr w:type="spellStart"/>
+                      <w:r>
+                        <w:t>Analis</w:t>
+                      </w:r>
+                      <w:proofErr w:type="spellEnd"/>
                     </w:p>
                     <w:p>
                       <w:pPr>
                         <w:spacing w:after="120" w:line="360" w:lineRule="auto"/>
                       </w:pPr>
                       <w:r>
-                        <w:t>CATATAN</w:t>
+                        <w:t>HAL</w:t>
+                      </w:r>
+                      <w:r>
+                        <w:tab/>
                       </w:r>
                       <w:r>
                         <w:tab/>
                         <w:t>:</w:t>
                       </w:r>
                     </w:p>
-                    <w:p/>
+                    <w:p>
+                      <w:pPr>
+                        <w:spacing w:after="120" w:line="360" w:lineRule="auto"/>
+                      </w:pPr>
+                      <w:r>
+                        <w:t>CATATAN</w:t>
+                      </w:r>
+                      <w:r>
+                        <w:tab/>
+                        <w:t>:</w:t>
+                      </w:r>
+                    </w:p>
+                    <w:p>
+                      <w:pPr>
+                        <w:spacing w:after="120" w:line="360" w:lineRule="auto"/>
+                      </w:pPr>
+                      <w:r>
+                        <w:t>${</w:t>
+                      </w:r>
+                      <w:proofErr w:type="spellStart"/>
+                      <w:r>
+                        <w:t>analis</w:t>
+                      </w:r>
+                      <w:r>
+                        <w:t>_blok</w:t>
+                      </w:r>
+                      <w:proofErr w:type="spellEnd"/>
+                      <w:r>
+                        <w:t>}</w:t>
+                      </w:r>
+                    </w:p>
+                    <w:p>
+                      <w:pPr>
+                        <w:spacing w:after="120" w:line="360" w:lineRule="auto"/>
+                      </w:pPr>
+                      <w:r>
+                        <w:rPr>
+                          <w:sz w:val="20"/>
+                        </w:rPr>
+                        <w:t>${nama_tugas</w:t>
+                      </w:r>
+                      <w:r>
+                        <w:rPr>
+                          <w:sz w:val="20"/>
+                        </w:rPr>
+                        <w:t>3</w:t>
+                      </w:r>
+                      <w:r>
+                        <w:rPr>
+                          <w:sz w:val="20"/>
+                        </w:rPr>
+                        <w:t>} ${inisial_tugas</w:t>
+                      </w:r>
+                      <w:r>
+                        <w:rPr>
+                          <w:sz w:val="20"/>
+                        </w:rPr>
+                        <w:t>3</w:t>
+                      </w:r>
+                      <w:r>
+                        <w:rPr>
+                          <w:sz w:val="20"/>
+                        </w:rPr>
+                        <w:t>}</w:t>
+                      </w:r>
+                      <w:r>
+                        <w:rPr>
+                          <w:sz w:val="20"/>
+                        </w:rPr>
+                        <w:t xml:space="preserve">, </w:t>
+                      </w:r>
+                      <w:r>
+                        <w:rPr>
+                          <w:sz w:val="20"/>
+                        </w:rPr>
+                        <w:t>${</w:t>
+                      </w:r>
+                      <w:r>
+                        <w:rPr>
+                          <w:sz w:val="20"/>
+                        </w:rPr>
+                        <w:t>analis2</w:t>
+                      </w:r>
+                      <w:r>
+                        <w:rPr>
+                          <w:sz w:val="20"/>
+                        </w:rPr>
+                        <w:t>}</w:t>
+                      </w:r>
+                      <w:r>
+                        <w:rPr>
+                          <w:sz w:val="20"/>
+                        </w:rPr>
+                        <w:t xml:space="preserve">: </w:t>
+                      </w:r>
+                      <w:r>
+                        <w:rPr>
+                          <w:sz w:val="20"/>
+                        </w:rPr>
+                        <w:t>${pesan</w:t>
+                      </w:r>
+                      <w:r>
+                        <w:rPr>
+                          <w:sz w:val="20"/>
+                        </w:rPr>
+                        <w:t>2</w:t>
+                      </w:r>
+                      <w:r>
+                        <w:rPr>
+                          <w:sz w:val="20"/>
+                        </w:rPr>
+                        <w:t>}</w:t>
+                      </w:r>
+                    </w:p>
+                    <w:p>
+                      <w:r>
+                        <w:t>${/</w:t>
+                      </w:r>
+                      <w:proofErr w:type="spellStart"/>
+                      <w:r>
+                        <w:t>analis</w:t>
+                      </w:r>
+                      <w:r>
+                        <w:t>_blok</w:t>
+                      </w:r>
+                      <w:proofErr w:type="spellEnd"/>
+                      <w:r>
+                        <w:t>}</w:t>
+                      </w:r>
+                    </w:p>
                   </w:txbxContent>
                 </v:textbox>
               </v:roundrect>
@@ -1269,7 +1707,6 @@
           <w:rFonts w:ascii="Tahoma" w:hAnsi="Tahoma" w:cs="Tahoma"/>
           <w:b/>
           <w:noProof/>
-          <w:lang w:val="en-US" w:eastAsia="en-US"/>
         </w:rPr>
         <mc:AlternateContent>
           <mc:Choice Requires="wps">
@@ -1383,7 +1820,81 @@
                               <w:t>:</w:t>
                             </w:r>
                           </w:p>
-                          <w:p/>
+                          <w:p>
+                            <w:pPr>
+                              <w:spacing w:after="120" w:line="360" w:lineRule="auto"/>
+                            </w:pPr>
+                            <w:r>
+                              <w:t>${</w:t>
+                            </w:r>
+                            <w:proofErr w:type="spellStart"/>
+                            <w:r>
+                              <w:t>administrasi</w:t>
+                            </w:r>
+                            <w:r>
+                              <w:t>_blok</w:t>
+                            </w:r>
+                            <w:proofErr w:type="spellEnd"/>
+                            <w:r>
+                              <w:t>}</w:t>
+                            </w:r>
+                          </w:p>
+                          <w:p>
+                            <w:pPr>
+                              <w:spacing w:after="120" w:line="360" w:lineRule="auto"/>
+                            </w:pPr>
+                            <w:r>
+                              <w:rPr>
+                                <w:sz w:val="20"/>
+                              </w:rPr>
+                              <w:t>${nama_tugas</w:t>
+                            </w:r>
+                            <w:r>
+                              <w:rPr>
+                                <w:sz w:val="20"/>
+                              </w:rPr>
+                              <w:t>1</w:t>
+                            </w:r>
+                            <w:r>
+                              <w:rPr>
+                                <w:sz w:val="20"/>
+                              </w:rPr>
+                              <w:t>} ${inisial_tugas</w:t>
+                            </w:r>
+                            <w:r>
+                              <w:rPr>
+                                <w:sz w:val="20"/>
+                              </w:rPr>
+                              <w:t>1</w:t>
+                            </w:r>
+                            <w:r>
+                              <w:rPr>
+                                <w:sz w:val="20"/>
+                              </w:rPr>
+                              <w:t>}</w:t>
+                            </w:r>
+                          </w:p>
+                          <w:p>
+                            <w:r>
+                              <w:t>${/</w:t>
+                            </w:r>
+                            <w:proofErr w:type="spellStart"/>
+                            <w:r>
+                              <w:t>administrasi</w:t>
+                            </w:r>
+                            <w:r>
+                              <w:t>_blok</w:t>
+                            </w:r>
+                            <w:proofErr w:type="spellEnd"/>
+                            <w:r>
+                              <w:t>}</w:t>
+                            </w:r>
+                          </w:p>
+                          <w:p>
+                            <w:pPr>
+                              <w:spacing w:after="120" w:line="360" w:lineRule="auto"/>
+                            </w:pPr>
+                          </w:p>
                         </w:txbxContent>
                       </wps:txbx>
                       <wps:bodyPr rot="0" vert="horz" wrap="square" lIns="91440" tIns="45720" rIns="91440" bIns="45720" anchor="t" anchorCtr="0" upright="1">
@@ -1470,7 +1981,81 @@
                         <w:t>:</w:t>
                       </w:r>
                     </w:p>
-                    <w:p/>
+                    <w:p>
+                      <w:pPr>
+                        <w:spacing w:after="120" w:line="360" w:lineRule="auto"/>
+                      </w:pPr>
+                      <w:r>
+                        <w:t>${</w:t>
+                      </w:r>
+                      <w:proofErr w:type="spellStart"/>
+                      <w:r>
+                        <w:t>administrasi</w:t>
+                      </w:r>
+                      <w:r>
+                        <w:t>_blok</w:t>
+                      </w:r>
+                      <w:proofErr w:type="spellEnd"/>
+                      <w:r>
+                        <w:t>}</w:t>
+                      </w:r>
+                    </w:p>
+                    <w:p>
+                      <w:pPr>
+                        <w:spacing w:after="120" w:line="360" w:lineRule="auto"/>
+                      </w:pPr>
+                      <w:r>
+                        <w:rPr>
+                          <w:sz w:val="20"/>
+                        </w:rPr>
+                        <w:t>${nama_tugas</w:t>
+                      </w:r>
+                      <w:r>
+                        <w:rPr>
+                          <w:sz w:val="20"/>
+                        </w:rPr>
+                        <w:t>1</w:t>
+                      </w:r>
+                      <w:r>
+                        <w:rPr>
+                          <w:sz w:val="20"/>
+                        </w:rPr>
+                        <w:t>} ${inisial_tugas</w:t>
+                      </w:r>
+                      <w:r>
+                        <w:rPr>
+                          <w:sz w:val="20"/>
+                        </w:rPr>
+                        <w:t>1</w:t>
+                      </w:r>
+                      <w:r>
+                        <w:rPr>
+                          <w:sz w:val="20"/>
+                        </w:rPr>
+                        <w:t>}</w:t>
+                      </w:r>
+                    </w:p>
+                    <w:p>
+                      <w:r>
+                        <w:t>${/</w:t>
+                      </w:r>
+                      <w:proofErr w:type="spellStart"/>
+                      <w:r>
+                        <w:t>administrasi</w:t>
+                      </w:r>
+                      <w:r>
+                        <w:t>_blok</w:t>
+                      </w:r>
+                      <w:proofErr w:type="spellEnd"/>
+                      <w:r>
+                        <w:t>}</w:t>
+                      </w:r>
+                    </w:p>
+                    <w:p>
+                      <w:pPr>
+                        <w:spacing w:after="120" w:line="360" w:lineRule="auto"/>
+                      </w:pPr>
+                    </w:p>
                   </w:txbxContent>
                 </v:textbox>
               </v:roundrect>
@@ -1483,7 +2068,6 @@
           <w:rFonts w:ascii="Tahoma" w:hAnsi="Tahoma" w:cs="Tahoma"/>
           <w:b/>
           <w:noProof/>
-          <w:lang w:val="en-US" w:eastAsia="en-US"/>
         </w:rPr>
         <mc:AlternateContent>
           <mc:Choice Requires="wps">
@@ -1597,7 +2181,82 @@
                               <w:t>:</w:t>
                             </w:r>
                           </w:p>
-                          <w:p/>
+                          <w:p>
+                            <w:pPr>
+                              <w:spacing w:after="120" w:line="360" w:lineRule="auto"/>
+                            </w:pPr>
+                            <w:r>
+                              <w:t>${</w:t>
+                            </w:r>
+                            <w:proofErr w:type="spellStart"/>
+                            <w:r>
+                              <w:t>manajer</w:t>
+                            </w:r>
+                            <w:r>
+                              <w:t>_blok</w:t>
+                            </w:r>
+                            <w:proofErr w:type="spellEnd"/>
+                            <w:r>
+                              <w:t>}</w:t>
+                            </w:r>
+                          </w:p>
+                          <w:p>
+                            <w:pPr>
+                              <w:rPr>
+                                <w:sz w:val="20"/>
+                              </w:rPr>
+                            </w:pPr>
+                            <w:r>
+                              <w:rPr>
+                                <w:sz w:val="20"/>
+                              </w:rPr>
+                              <w:t>${nama_tugas2} ${inisial_tugas2}</w:t>
+                            </w:r>
+                            <w:r>
+                              <w:rPr>
+                                <w:sz w:val="20"/>
+                              </w:rPr>
+                              <w:t xml:space="preserve">, </w:t>
+                            </w:r>
+                            <w:r>
+                              <w:rPr>
+                                <w:sz w:val="20"/>
+                              </w:rPr>
+                              <w:t>${analis1}</w:t>
+                            </w:r>
+                          </w:p>
+                          <w:p>
+                            <w:pPr>
+                              <w:spacing w:after="120" w:line="360" w:lineRule="auto"/>
+                            </w:pPr>
+                            <w:r>
+                              <w:rPr>
+                                <w:sz w:val="20"/>
+                              </w:rPr>
+                              <w:t>${pesan1}</w:t>
+                            </w:r>
+                          </w:p>
+                          <w:p>
+                            <w:pPr>
+                              <w:spacing w:after="120" w:line="360" w:lineRule="auto"/>
+                            </w:pPr>
+                            <w:r>
+                              <w:t>${/</w:t>
+                            </w:r>
+                            <w:bookmarkStart w:id="0" w:name="_GoBack"/>
+                            <w:bookmarkEnd w:id="0"/>
+                            <w:proofErr w:type="spellStart"/>
+                            <w:r>
+                              <w:t>manajer</w:t>
+                            </w:r>
+                            <w:r>
+                              <w:t>_blok</w:t>
+                            </w:r>
+                            <w:proofErr w:type="spellEnd"/>
+                            <w:r>
+                              <w:t>}</w:t>
+                            </w:r>
+                          </w:p>
                         </w:txbxContent>
                       </wps:txbx>
                       <wps:bodyPr rot="0" vert="horz" wrap="square" lIns="91440" tIns="45720" rIns="91440" bIns="45720" anchor="t" anchorCtr="0" upright="1">
@@ -1684,7 +2343,82 @@
                         <w:t>:</w:t>
                       </w:r>
                     </w:p>
-                    <w:p/>
+                    <w:p>
+                      <w:pPr>
+                        <w:spacing w:after="120" w:line="360" w:lineRule="auto"/>
+                      </w:pPr>
+                      <w:r>
+                        <w:t>${</w:t>
+                      </w:r>
+                      <w:proofErr w:type="spellStart"/>
+                      <w:r>
+                        <w:t>manajer</w:t>
+                      </w:r>
+                      <w:r>
+                        <w:t>_blok</w:t>
+                      </w:r>
+                      <w:proofErr w:type="spellEnd"/>
+                      <w:r>
+                        <w:t>}</w:t>
+                      </w:r>
+                    </w:p>
+                    <w:p>
+                      <w:pPr>
+                        <w:rPr>
+                          <w:sz w:val="20"/>
+                        </w:rPr>
+                      </w:pPr>
+                      <w:r>
+                        <w:rPr>
+                          <w:sz w:val="20"/>
+                        </w:rPr>
+                        <w:t>${nama_tugas2} ${inisial_tugas2}</w:t>
+                      </w:r>
+                      <w:r>
+                        <w:rPr>
+                          <w:sz w:val="20"/>
+                        </w:rPr>
+                        <w:t xml:space="preserve">, </w:t>
+                      </w:r>
+                      <w:r>
+                        <w:rPr>
+                          <w:sz w:val="20"/>
+                        </w:rPr>
+                        <w:t>${analis1}</w:t>
+                      </w:r>
+                    </w:p>
+                    <w:p>
+                      <w:pPr>
+                        <w:spacing w:after="120" w:line="360" w:lineRule="auto"/>
+                      </w:pPr>
+                      <w:r>
+                        <w:rPr>
+                          <w:sz w:val="20"/>
+                        </w:rPr>
+                        <w:t>${pesan1}</w:t>
+                      </w:r>
+                    </w:p>
+                    <w:p>
+                      <w:pPr>
+                        <w:spacing w:after="120" w:line="360" w:lineRule="auto"/>
+                      </w:pPr>
+                      <w:r>
+                        <w:t>${/</w:t>
+                      </w:r>
+                      <w:bookmarkStart w:id="1" w:name="_GoBack"/>
+                      <w:bookmarkEnd w:id="1"/>
+                      <w:proofErr w:type="spellStart"/>
+                      <w:r>
+                        <w:t>manajer</w:t>
+                      </w:r>
+                      <w:r>
+                        <w:t>_blok</w:t>
+                      </w:r>
+                      <w:proofErr w:type="spellEnd"/>
+                      <w:r>
+                        <w:t>}</w:t>
+                      </w:r>
+                    </w:p>
                   </w:txbxContent>
                 </v:textbox>
               </v:roundrect>
@@ -1704,7 +2438,6 @@
         <w:rPr>
           <w:rFonts w:ascii="Tahoma" w:hAnsi="Tahoma" w:cs="Tahoma"/>
           <w:noProof/>
-          <w:lang w:val="en-US" w:eastAsia="en-US"/>
         </w:rPr>
         <mc:AlternateContent>
           <mc:Choice Requires="wps">
@@ -2113,7 +2846,7 @@
       </w:pPr>
     </w:pPrDefault>
   </w:docDefaults>
-  <w:latentStyles w:defLockedState="0" w:defUIPriority="99" w:defSemiHidden="0" w:defUnhideWhenUsed="0" w:defQFormat="0" w:count="375">
+  <w:latentStyles w:defLockedState="0" w:defUIPriority="99" w:defSemiHidden="0" w:defUnhideWhenUsed="0" w:defQFormat="0" w:count="376">
     <w:lsdException w:name="Normal" w:uiPriority="0" w:qFormat="1"/>
     <w:lsdException w:name="heading 1" w:uiPriority="9" w:qFormat="1"/>
     <w:lsdException w:name="heading 2" w:semiHidden="1" w:uiPriority="9" w:unhideWhenUsed="1" w:qFormat="1"/>
@@ -2489,6 +3222,7 @@
     <w:lsdException w:name="Smart Hyperlink" w:semiHidden="1" w:unhideWhenUsed="1"/>
     <w:lsdException w:name="Hashtag" w:semiHidden="1" w:unhideWhenUsed="1"/>
     <w:lsdException w:name="Unresolved Mention" w:semiHidden="1" w:unhideWhenUsed="1"/>
+    <w:lsdException w:name="Smart Link" w:semiHidden="1" w:unhideWhenUsed="1"/>
   </w:latentStyles>
   <w:style w:type="paragraph" w:default="1" w:styleId="Normal">
     <w:name w:val="Normal"/>

</xml_diff>